<commit_message>
Updated the schema info and diagram to match what we have
</commit_message>
<xml_diff>
--- a/Design/Relational Schema.docx
+++ b/Design/Relational Schema.docx
@@ -105,10 +105,7 @@
       </w:r>
       <w:proofErr w:type="spellEnd"/>
       <w:r>
-        <w:t>, Description)</w:t>
-      </w:r>
-      <w:r>
-        <w:t xml:space="preserve"> </w:t>
+        <w:t xml:space="preserve">, Description) </w:t>
       </w:r>
       <w:r>
         <w:tab/>
@@ -156,7 +153,10 @@
       </w:r>
       <w:proofErr w:type="spellStart"/>
       <w:r>
-        <w:t>SongID</w:t>
+        <w:t>Version</w:t>
+      </w:r>
+      <w:r>
+        <w:t>ID</w:t>
       </w:r>
       <w:bookmarkStart w:id="0" w:name="_Hlk132068127"/>
       <w:proofErr w:type="spellEnd"/>
@@ -241,9 +241,6 @@
         <w:t xml:space="preserve">, </w:t>
       </w:r>
       <w:r>
-        <w:rPr>
-          <w:u w:val="single"/>
-        </w:rPr>
         <w:t>Role</w:t>
       </w:r>
       <w:r>
@@ -255,10 +252,7 @@
     <w:p/>
     <w:p>
       <w:r>
-        <w:t>†</w:t>
-      </w:r>
-      <w:r>
-        <w:t xml:space="preserve"> </w:t>
+        <w:t xml:space="preserve">† </w:t>
       </w:r>
       <w:proofErr w:type="gramStart"/>
       <w:r>
@@ -280,7 +274,15 @@
         <w:t xml:space="preserve">The User entity represents </w:t>
       </w:r>
       <w:r>
-        <w:t xml:space="preserve">the person or account that makes requests. We split up the ID and name attributes because we </w:t>
+        <w:t xml:space="preserve">the person or account that makes requests. We split up the ID and name attributes </w:t>
+      </w:r>
+      <w:proofErr w:type="gramStart"/>
+      <w:r>
+        <w:t>because we</w:t>
+      </w:r>
+      <w:proofErr w:type="gramEnd"/>
+      <w:r>
+        <w:t xml:space="preserve"> </w:t>
       </w:r>
       <w:proofErr w:type="gramStart"/>
       <w:r>
@@ -333,7 +335,15 @@
       </w:r>
       <w:proofErr w:type="spellEnd"/>
       <w:r>
-        <w:t>, a Source to locate the file, and a Description to explain what is unique about this version.</w:t>
+        <w:t xml:space="preserve">, a </w:t>
+      </w:r>
+      <w:proofErr w:type="spellStart"/>
+      <w:r>
+        <w:t>FileName</w:t>
+      </w:r>
+      <w:proofErr w:type="spellEnd"/>
+      <w:r>
+        <w:t xml:space="preserve"> to locate the file, and a Description to explain what is unique about this version.</w:t>
       </w:r>
     </w:p>
     <w:p>
@@ -401,15 +411,13 @@
         <w:t xml:space="preserve"> to distinguish what queue the entity is in. With this attribute we can find out whether the request is in the free queue, priority queue</w:t>
       </w:r>
       <w:r>
-        <w:t xml:space="preserve">, or </w:t>
-      </w:r>
-      <w:proofErr w:type="spellStart"/>
-      <w:r>
-        <w:t>dj</w:t>
-      </w:r>
-      <w:proofErr w:type="spellEnd"/>
-      <w:r>
-        <w:t xml:space="preserve"> next queue. The </w:t>
+        <w:t>,</w:t>
+      </w:r>
+      <w:r>
+        <w:t xml:space="preserve"> now playing queue or history</w:t>
+      </w:r>
+      <w:r>
+        <w:t xml:space="preserve"> queue. The </w:t>
       </w:r>
       <w:proofErr w:type="spellStart"/>
       <w:r>
@@ -845,6 +853,7 @@
   <w:style w:type="character" w:default="1" w:styleId="DefaultParagraphFont">
     <w:name w:val="Default Paragraph Font"/>
     <w:uiPriority w:val="1"/>
+    <w:semiHidden/>
     <w:unhideWhenUsed/>
   </w:style>
   <w:style w:type="table" w:default="1" w:styleId="TableNormal">

</xml_diff>

<commit_message>
Added info on sourcing the foreign keys
</commit_message>
<xml_diff>
--- a/Design/Relational Schema.docx
+++ b/Design/Relational Schema.docx
@@ -108,6 +108,33 @@
         <w:t xml:space="preserve">, Description) </w:t>
       </w:r>
       <w:r>
+        <w:t xml:space="preserve"> </w:t>
+      </w:r>
+    </w:p>
+    <w:p>
+      <w:pPr>
+        <w:ind w:firstLine="720"/>
+      </w:pPr>
+      <w:r>
+        <w:t>(</w:t>
+      </w:r>
+      <w:proofErr w:type="spellStart"/>
+      <w:r>
+        <w:t>SongID</w:t>
+      </w:r>
+      <w:proofErr w:type="spellEnd"/>
+      <w:r>
+        <w:t xml:space="preserve"> -&gt; </w:t>
+      </w:r>
+      <w:proofErr w:type="spellStart"/>
+      <w:r>
+        <w:t>Songs.SongID</w:t>
+      </w:r>
+      <w:proofErr w:type="spellEnd"/>
+      <w:r>
+        <w:t>)</w:t>
+      </w:r>
+      <w:r>
         <w:tab/>
       </w:r>
     </w:p>
@@ -194,6 +221,49 @@
       <w:r>
         <w:t>)</w:t>
       </w:r>
+      <w:r>
+        <w:t xml:space="preserve">  </w:t>
+      </w:r>
+    </w:p>
+    <w:p>
+      <w:pPr>
+        <w:ind w:firstLine="720"/>
+      </w:pPr>
+      <w:r>
+        <w:t>(</w:t>
+      </w:r>
+      <w:proofErr w:type="spellStart"/>
+      <w:r>
+        <w:t>VersionID</w:t>
+      </w:r>
+      <w:proofErr w:type="spellEnd"/>
+      <w:r>
+        <w:t xml:space="preserve"> -&gt; </w:t>
+      </w:r>
+      <w:proofErr w:type="spellStart"/>
+      <w:r>
+        <w:t>SongVersions.VersionID</w:t>
+      </w:r>
+      <w:proofErr w:type="spellEnd"/>
+      <w:r>
+        <w:t xml:space="preserve">, </w:t>
+      </w:r>
+      <w:proofErr w:type="spellStart"/>
+      <w:r>
+        <w:t>UserID</w:t>
+      </w:r>
+      <w:proofErr w:type="spellEnd"/>
+      <w:r>
+        <w:t xml:space="preserve"> -&gt; </w:t>
+      </w:r>
+      <w:proofErr w:type="spellStart"/>
+      <w:r>
+        <w:t>Users.UserID</w:t>
+      </w:r>
+      <w:proofErr w:type="spellEnd"/>
+      <w:r>
+        <w:t>)</w:t>
+      </w:r>
     </w:p>
     <w:p>
       <w:proofErr w:type="spellStart"/>
@@ -243,6 +313,46 @@
       <w:r>
         <w:t>Role</w:t>
       </w:r>
+      <w:r>
+        <w:t>)</w:t>
+      </w:r>
+    </w:p>
+    <w:p>
+      <w:pPr>
+        <w:ind w:firstLine="720"/>
+      </w:pPr>
+      <w:r>
+        <w:t>(</w:t>
+      </w:r>
+      <w:proofErr w:type="spellStart"/>
+      <w:r>
+        <w:t>SongID</w:t>
+      </w:r>
+      <w:proofErr w:type="spellEnd"/>
+      <w:r>
+        <w:t xml:space="preserve"> -&gt; </w:t>
+      </w:r>
+      <w:proofErr w:type="spellStart"/>
+      <w:r>
+        <w:t>Songs.SongID</w:t>
+      </w:r>
+      <w:proofErr w:type="spellEnd"/>
+      <w:r>
+        <w:t xml:space="preserve">, </w:t>
+      </w:r>
+      <w:proofErr w:type="spellStart"/>
+      <w:r>
+        <w:t>ContributerID</w:t>
+      </w:r>
+      <w:proofErr w:type="spellEnd"/>
+      <w:r>
+        <w:t xml:space="preserve"> -&gt; </w:t>
+      </w:r>
+      <w:proofErr w:type="spellStart"/>
+      <w:r>
+        <w:t>Contributors.ContributerID</w:t>
+      </w:r>
+      <w:proofErr w:type="spellEnd"/>
       <w:r>
         <w:t>)</w:t>
       </w:r>
@@ -853,7 +963,6 @@
   <w:style w:type="character" w:default="1" w:styleId="DefaultParagraphFont">
     <w:name w:val="Default Paragraph Font"/>
     <w:uiPriority w:val="1"/>
-    <w:semiHidden/>
     <w:unhideWhenUsed/>
   </w:style>
   <w:style w:type="table" w:default="1" w:styleId="TableNormal">

</xml_diff>